<commit_message>
less bloat on page and add fiddle!
</commit_message>
<xml_diff>
--- a/public/resume.docx
+++ b/public/resume.docx
@@ -152,6 +152,29 @@
           <w:t>a90b19232/</w:t>
         </w:r>
       </w:hyperlink>
+      <w:r>
+        <w:t xml:space="preserve"> </w:t>
+      </w:r>
+      <w:r>
+        <w:rPr>
+          <w:rFonts w:ascii="Calibri (Body)" w:eastAsia="Calibri (Body)" w:hAnsi="Calibri (Body)" w:cs="Calibri (Body)"/>
+          <w:color w:val="000000"/>
+          <w:sz w:val="22"/>
+          <w:szCs w:val="22"/>
+        </w:rPr>
+        <w:t xml:space="preserve">• </w:t>
+      </w:r>
+      <w:hyperlink r:id="rId7" w:history="1">
+        <w:r>
+          <w:rPr>
+            <w:rStyle w:val="Hyperlink"/>
+            <w:rFonts w:ascii="Calibri (Body)" w:eastAsia="Calibri (Body)" w:hAnsi="Calibri (Body)" w:cs="Calibri (Body)"/>
+            <w:sz w:val="22"/>
+            <w:szCs w:val="22"/>
+          </w:rPr>
+          <w:t>PORTFOLIO</w:t>
+        </w:r>
+      </w:hyperlink>
     </w:p>
     <w:p>
       <w:pPr>
@@ -172,6 +195,8 @@
           <w:b/>
           <w:bCs/>
           <w:caps/>
+          <w:sz w:val="28"/>
+          <w:szCs w:val="28"/>
         </w:rPr>
       </w:pPr>
       <w:r>
@@ -180,6 +205,8 @@
           <w:b/>
           <w:bCs/>
           <w:caps/>
+          <w:sz w:val="28"/>
+          <w:szCs w:val="28"/>
         </w:rPr>
         <w:t>education</w:t>
       </w:r>
@@ -291,6 +318,25 @@
         <w:rPr>
           <w:rFonts w:ascii="Calibri (Body)" w:eastAsia="Calibri (Body)" w:hAnsi="Calibri (Body)" w:cs="Calibri (Body)"/>
         </w:rPr>
+        <w:t>Minor in Mathematics</w:t>
+      </w:r>
+    </w:p>
+    <w:p>
+      <w:pPr>
+        <w:numPr>
+          <w:ilvl w:val="0"/>
+          <w:numId w:val="1"/>
+        </w:numPr>
+        <w:spacing w:line="210" w:lineRule="atLeast"/>
+        <w:ind w:hanging="397"/>
+        <w:rPr>
+          <w:rFonts w:ascii="Calibri (Body)" w:eastAsia="Calibri (Body)" w:hAnsi="Calibri (Body)" w:cs="Calibri (Body)"/>
+        </w:rPr>
+      </w:pPr>
+      <w:r>
+        <w:rPr>
+          <w:rFonts w:ascii="Calibri (Body)" w:eastAsia="Calibri (Body)" w:hAnsi="Calibri (Body)" w:cs="Calibri (Body)"/>
+        </w:rPr>
         <w:t>GPA: 3.</w:t>
       </w:r>
       <w:r>
@@ -299,6 +345,14 @@
         </w:rPr>
         <w:t>70</w:t>
       </w:r>
+    </w:p>
+    <w:p>
+      <w:pPr>
+        <w:spacing w:line="210" w:lineRule="atLeast"/>
+        <w:rPr>
+          <w:rFonts w:ascii="Calibri (Body)" w:eastAsia="Calibri (Body)" w:hAnsi="Calibri (Body)" w:cs="Calibri (Body)"/>
+        </w:rPr>
+      </w:pPr>
     </w:p>
     <w:p>
       <w:pPr>
@@ -312,6 +366,8 @@
           <w:b/>
           <w:bCs/>
           <w:caps/>
+          <w:sz w:val="28"/>
+          <w:szCs w:val="28"/>
         </w:rPr>
       </w:pPr>
       <w:r>
@@ -320,6 +376,8 @@
           <w:b/>
           <w:bCs/>
           <w:caps/>
+          <w:sz w:val="28"/>
+          <w:szCs w:val="28"/>
         </w:rPr>
         <w:t>Professional Experience</w:t>
       </w:r>
@@ -342,7 +400,34 @@
           <w:b/>
           <w:bCs/>
         </w:rPr>
-        <w:t>Backend / DevOps engineer</w:t>
+        <w:t>Lead</w:t>
+      </w:r>
+      <w:r>
+        <w:rPr>
+          <w:rStyle w:val="fs14fw6undefinedtdn"/>
+          <w:rFonts w:ascii="Calibri (Body)" w:eastAsia="Calibri (Body)" w:hAnsi="Calibri (Body)" w:cs="Calibri (Body)"/>
+          <w:b/>
+          <w:bCs/>
+        </w:rPr>
+        <w:t xml:space="preserve"> </w:t>
+      </w:r>
+      <w:r>
+        <w:rPr>
+          <w:rStyle w:val="fs14fw6undefinedtdn"/>
+          <w:rFonts w:ascii="Calibri (Body)" w:eastAsia="Calibri (Body)" w:hAnsi="Calibri (Body)" w:cs="Calibri (Body)"/>
+          <w:b/>
+          <w:bCs/>
+        </w:rPr>
+        <w:t>E</w:t>
+      </w:r>
+      <w:r>
+        <w:rPr>
+          <w:rStyle w:val="fs14fw6undefinedtdn"/>
+          <w:rFonts w:ascii="Calibri (Body)" w:eastAsia="Calibri (Body)" w:hAnsi="Calibri (Body)" w:cs="Calibri (Body)"/>
+          <w:b/>
+          <w:bCs/>
+        </w:rPr>
+        <w:t>ngineer</w:t>
       </w:r>
       <w:r>
         <w:rPr>
@@ -398,53 +483,15 @@
           <w:ilvl w:val="0"/>
           <w:numId w:val="11"/>
         </w:numPr>
-        <w:tabs>
-          <w:tab w:val="right" w:pos="10800"/>
-        </w:tabs>
-        <w:spacing w:line="210" w:lineRule="atLeast"/>
-        <w:rPr>
-          <w:rStyle w:val="fs14fw4"/>
-          <w:rFonts w:ascii="Calibri (Body)" w:eastAsia="Calibri (Body)" w:hAnsi="Calibri (Body)" w:cs="Calibri (Body)"/>
-        </w:rPr>
-      </w:pPr>
-      <w:r>
-        <w:rPr>
-          <w:rStyle w:val="fs14fw4"/>
-          <w:rFonts w:ascii="Calibri (Body)" w:eastAsia="Calibri (Body)" w:hAnsi="Calibri (Body)" w:cs="Calibri (Body)"/>
-        </w:rPr>
-        <w:t xml:space="preserve">Implemented </w:t>
-      </w:r>
-      <w:proofErr w:type="gramStart"/>
-      <w:r>
-        <w:rPr>
-          <w:rStyle w:val="fs14fw4"/>
-          <w:rFonts w:ascii="Calibri (Body)" w:eastAsia="Calibri (Body)" w:hAnsi="Calibri (Body)" w:cs="Calibri (Body)"/>
-        </w:rPr>
-        <w:t>a FHIR</w:t>
-      </w:r>
-      <w:proofErr w:type="gramEnd"/>
-      <w:r>
-        <w:rPr>
-          <w:rStyle w:val="fs14fw4"/>
-          <w:rFonts w:ascii="Calibri (Body)" w:eastAsia="Calibri (Body)" w:hAnsi="Calibri (Body)" w:cs="Calibri (Body)"/>
-        </w:rPr>
-        <w:t xml:space="preserve"> R4 sandbox server in </w:t>
-      </w:r>
-      <w:proofErr w:type="spellStart"/>
-      <w:r>
-        <w:rPr>
-          <w:rStyle w:val="fs14fw4"/>
-          <w:rFonts w:ascii="Calibri (Body)" w:eastAsia="Calibri (Body)" w:hAnsi="Calibri (Body)" w:cs="Calibri (Body)"/>
-        </w:rPr>
-        <w:t>nodejs</w:t>
-      </w:r>
-      <w:proofErr w:type="spellEnd"/>
-      <w:r>
-        <w:rPr>
-          <w:rStyle w:val="fs14fw4"/>
-          <w:rFonts w:ascii="Calibri (Body)" w:eastAsia="Calibri (Body)" w:hAnsi="Calibri (Body)" w:cs="Calibri (Body)"/>
-        </w:rPr>
-        <w:t xml:space="preserve"> for testing purposes</w:t>
+        <w:rPr>
+          <w:rFonts w:ascii="Calibri" w:hAnsi="Calibri" w:cs="Calibri"/>
+        </w:rPr>
+      </w:pPr>
+      <w:r>
+        <w:rPr>
+          <w:rFonts w:ascii="Calibri" w:hAnsi="Calibri" w:cs="Calibri"/>
+        </w:rPr>
+        <w:t>Led the development of the primary web application used for clinical data management.</w:t>
       </w:r>
     </w:p>
     <w:p>
@@ -460,15 +507,14 @@
         <w:spacing w:line="210" w:lineRule="atLeast"/>
         <w:rPr>
           <w:rStyle w:val="fs14fw4"/>
-          <w:rFonts w:ascii="Calibri (Body)" w:eastAsia="Calibri (Body)" w:hAnsi="Calibri (Body)" w:cs="Calibri (Body)"/>
-        </w:rPr>
-      </w:pPr>
-      <w:r>
-        <w:rPr>
-          <w:rStyle w:val="fs14fw4"/>
-          <w:rFonts w:ascii="Calibri (Body)" w:eastAsia="Calibri (Body)" w:hAnsi="Calibri (Body)" w:cs="Calibri (Body)"/>
-        </w:rPr>
-        <w:t>Built an analytics ETL pipeline for FHIR data.</w:t>
+          <w:rFonts w:ascii="Calibri" w:eastAsia="Calibri (Body)" w:hAnsi="Calibri" w:cs="Calibri"/>
+        </w:rPr>
+      </w:pPr>
+      <w:r>
+        <w:rPr>
+          <w:rFonts w:ascii="Calibri" w:hAnsi="Calibri" w:cs="Calibri"/>
+        </w:rPr>
+        <w:t>Oversaw a team of 3 developers, managing their workflow and code reviews.</w:t>
       </w:r>
     </w:p>
     <w:p>
@@ -492,7 +538,7 @@
           <w:rStyle w:val="fs14fw4"/>
           <w:rFonts w:ascii="Calibri (Body)" w:eastAsia="Calibri (Body)" w:hAnsi="Calibri (Body)" w:cs="Calibri (Body)"/>
         </w:rPr>
-        <w:t>Developed an SQL-on-FHIR engine to pipe native SQLite queries over native nested FHIR JSON data.</w:t>
+        <w:t>Implemented numerous auxiliary FHIR related tools from scratch.</w:t>
       </w:r>
     </w:p>
     <w:p>
@@ -502,37 +548,15 @@
           <w:ilvl w:val="0"/>
           <w:numId w:val="11"/>
         </w:numPr>
-        <w:tabs>
-          <w:tab w:val="right" w:pos="10800"/>
-        </w:tabs>
-        <w:spacing w:line="210" w:lineRule="atLeast"/>
-        <w:rPr>
-          <w:rStyle w:val="fs14fw6undefinedtdn"/>
-          <w:rFonts w:ascii="Calibri (Body)" w:eastAsia="Calibri (Body)" w:hAnsi="Calibri (Body)" w:cs="Calibri (Body)"/>
-        </w:rPr>
-      </w:pPr>
-      <w:r>
-        <w:rPr>
-          <w:rStyle w:val="fs14fw6undefinedtdn"/>
-          <w:rFonts w:ascii="Calibri (Body)" w:eastAsia="Calibri (Body)" w:hAnsi="Calibri (Body)" w:cs="Calibri (Body)"/>
-        </w:rPr>
-        <w:t xml:space="preserve">Maintain a </w:t>
-      </w:r>
-      <w:proofErr w:type="spellStart"/>
-      <w:r>
-        <w:rPr>
-          <w:rStyle w:val="fs14fw6undefinedtdn"/>
-          <w:rFonts w:ascii="Calibri (Body)" w:eastAsia="Calibri (Body)" w:hAnsi="Calibri (Body)" w:cs="Calibri (Body)"/>
-        </w:rPr>
-        <w:t>NextJS</w:t>
-      </w:r>
-      <w:proofErr w:type="spellEnd"/>
-      <w:r>
-        <w:rPr>
-          <w:rStyle w:val="fs14fw6undefinedtdn"/>
-          <w:rFonts w:ascii="Calibri (Body)" w:eastAsia="Calibri (Body)" w:hAnsi="Calibri (Body)" w:cs="Calibri (Body)"/>
-        </w:rPr>
-        <w:t xml:space="preserve"> dashboard app for facilitating user-specific ETL pipelines. </w:t>
+        <w:rPr>
+          <w:rFonts w:ascii="Calibri" w:hAnsi="Calibri" w:cs="Calibri"/>
+        </w:rPr>
+      </w:pPr>
+      <w:r>
+        <w:rPr>
+          <w:rFonts w:ascii="Calibri" w:hAnsi="Calibri" w:cs="Calibri"/>
+        </w:rPr>
+        <w:t>Deployed services on AWS EC2 and RDS, maintaining full CI/CD pipelines.</w:t>
       </w:r>
     </w:p>
     <w:p>
@@ -558,6 +582,7 @@
           <w:rFonts w:ascii="Calibri (Body)" w:eastAsia="Calibri (Body)" w:hAnsi="Calibri (Body)" w:cs="Calibri (Body)"/>
         </w:rPr>
       </w:pPr>
+      <w:proofErr w:type="spellStart"/>
       <w:r>
         <w:rPr>
           <w:rStyle w:val="fs14fw4"/>
@@ -565,15 +590,61 @@
           <w:b/>
           <w:bCs/>
         </w:rPr>
-        <w:t>Web Developer Contractor: Personal Digital Spaces</w:t>
-      </w:r>
+        <w:t>Fullstack</w:t>
+      </w:r>
+      <w:proofErr w:type="spellEnd"/>
       <w:r>
         <w:rPr>
           <w:rStyle w:val="fs14fw4"/>
           <w:rFonts w:ascii="Calibri (Body)" w:eastAsia="Calibri (Body)" w:hAnsi="Calibri (Body)" w:cs="Calibri (Body)"/>
+          <w:b/>
+          <w:bCs/>
+        </w:rPr>
+        <w:t xml:space="preserve"> </w:t>
+      </w:r>
+      <w:r>
+        <w:rPr>
+          <w:rStyle w:val="fs14fw4"/>
+          <w:rFonts w:ascii="Calibri (Body)" w:eastAsia="Calibri (Body)" w:hAnsi="Calibri (Body)" w:cs="Calibri (Body)"/>
+          <w:b/>
+          <w:bCs/>
+        </w:rPr>
+        <w:t xml:space="preserve">JavaScript </w:t>
+      </w:r>
+      <w:r>
+        <w:rPr>
+          <w:rStyle w:val="fs14fw4"/>
+          <w:rFonts w:ascii="Calibri (Body)" w:eastAsia="Calibri (Body)" w:hAnsi="Calibri (Body)" w:cs="Calibri (Body)"/>
+          <w:b/>
+          <w:bCs/>
+        </w:rPr>
+        <w:t>Intern</w:t>
+      </w:r>
+      <w:r>
+        <w:rPr>
+          <w:rStyle w:val="fs14fw4"/>
+          <w:rFonts w:ascii="Calibri (Body)" w:eastAsia="Calibri (Body)" w:hAnsi="Calibri (Body)" w:cs="Calibri (Body)"/>
+          <w:b/>
+          <w:bCs/>
+        </w:rPr>
+        <w:t>: Personal Digital Spaces</w:t>
+      </w:r>
+      <w:r>
+        <w:rPr>
+          <w:rStyle w:val="fs14fw4"/>
+          <w:rFonts w:ascii="Calibri (Body)" w:eastAsia="Calibri (Body)" w:hAnsi="Calibri (Body)" w:cs="Calibri (Body)"/>
+          <w:b/>
+          <w:bCs/>
+        </w:rPr>
+        <w:t xml:space="preserve"> (PDS)</w:t>
+      </w:r>
+      <w:r>
+        <w:rPr>
+          <w:rStyle w:val="fs14fw4"/>
+          <w:rFonts w:ascii="Calibri (Body)" w:eastAsia="Calibri (Body)" w:hAnsi="Calibri (Body)" w:cs="Calibri (Body)"/>
         </w:rPr>
         <w:tab/>
-        <w:t>Summer 2024 - onwards</w:t>
+        <w:t>Summer 2024</w:t>
       </w:r>
     </w:p>
     <w:p>
@@ -588,111 +659,16 @@
         </w:tabs>
         <w:spacing w:line="210" w:lineRule="atLeast"/>
         <w:rPr>
-          <w:rFonts w:ascii="Calibri (Body)" w:eastAsia="Calibri (Body)" w:hAnsi="Calibri (Body)" w:cs="Calibri (Body)"/>
-          <w:b/>
-          <w:bCs/>
-        </w:rPr>
-      </w:pPr>
-      <w:r>
-        <w:rPr>
-          <w:rFonts w:ascii="Calibri (Body)" w:eastAsia="Calibri (Body)" w:hAnsi="Calibri (Body)" w:cs="Calibri (Body)"/>
-        </w:rPr>
-        <w:t xml:space="preserve">Contracted to handle UI/UX, React, backend, and DevOps for a </w:t>
-      </w:r>
-      <w:proofErr w:type="spellStart"/>
-      <w:r>
-        <w:rPr>
-          <w:rFonts w:ascii="Calibri (Body)" w:eastAsia="Calibri (Body)" w:hAnsi="Calibri (Body)" w:cs="Calibri (Body)"/>
-        </w:rPr>
-        <w:t>testnet</w:t>
-      </w:r>
-      <w:proofErr w:type="spellEnd"/>
-      <w:r>
-        <w:rPr>
-          <w:rFonts w:ascii="Calibri (Body)" w:eastAsia="Calibri (Body)" w:hAnsi="Calibri (Body)" w:cs="Calibri (Body)"/>
-        </w:rPr>
-        <w:t xml:space="preserve"> cryptocurrency faucet application.</w:t>
-      </w:r>
-    </w:p>
-    <w:p>
-      <w:pPr>
-        <w:tabs>
-          <w:tab w:val="right" w:pos="10800"/>
-        </w:tabs>
-        <w:spacing w:line="210" w:lineRule="atLeast"/>
-        <w:rPr>
-          <w:rFonts w:ascii="Calibri (Body)" w:eastAsia="Calibri (Body)" w:hAnsi="Calibri (Body)" w:cs="Calibri (Body)"/>
-          <w:sz w:val="21"/>
-          <w:szCs w:val="21"/>
-        </w:rPr>
-      </w:pPr>
-      <w:r>
-        <w:rPr>
-          <w:rFonts w:ascii="Calibri (Body)" w:eastAsia="Calibri (Body)" w:hAnsi="Calibri (Body)" w:cs="Calibri (Body)"/>
-          <w:sz w:val="21"/>
-          <w:szCs w:val="21"/>
-        </w:rPr>
-        <w:t xml:space="preserve"> </w:t>
-      </w:r>
-    </w:p>
-    <w:p>
-      <w:pPr>
-        <w:pBdr>
-          <w:bottom w:val="thickThinSmallGap" w:sz="18" w:space="0" w:color="000000"/>
-        </w:pBdr>
-        <w:spacing w:line="210" w:lineRule="atLeast"/>
-        <w:rPr>
-          <w:rStyle w:val="fs14fw6"/>
-          <w:rFonts w:ascii="Calibri (Body)" w:eastAsia="Calibri (Body)" w:hAnsi="Calibri (Body)" w:cs="Calibri (Body)"/>
-          <w:b/>
-          <w:bCs/>
-          <w:caps/>
-          <w:sz w:val="21"/>
-          <w:szCs w:val="21"/>
-        </w:rPr>
-      </w:pPr>
-      <w:r>
-        <w:rPr>
-          <w:rStyle w:val="fs14fw6"/>
-          <w:rFonts w:ascii="Calibri (Body)" w:eastAsia="Calibri (Body)" w:hAnsi="Calibri (Body)" w:cs="Calibri (Body)"/>
-          <w:b/>
-          <w:bCs/>
-          <w:caps/>
-          <w:sz w:val="21"/>
-          <w:szCs w:val="21"/>
-        </w:rPr>
-        <w:t>PROJECTS</w:t>
-      </w:r>
-    </w:p>
-    <w:p>
-      <w:pPr>
-        <w:tabs>
-          <w:tab w:val="right" w:pos="10800"/>
-        </w:tabs>
-        <w:spacing w:line="210" w:lineRule="atLeast"/>
-        <w:rPr>
-          <w:rFonts w:ascii="Calibri (Body)" w:eastAsia="Calibri (Body)" w:hAnsi="Calibri (Body)" w:cs="Calibri (Body)"/>
-          <w:b/>
-          <w:bCs/>
-        </w:rPr>
-      </w:pPr>
-      <w:proofErr w:type="spellStart"/>
-      <w:r>
-        <w:rPr>
-          <w:rFonts w:ascii="Calibri (Body)" w:eastAsia="Calibri (Body)" w:hAnsi="Calibri (Body)" w:cs="Calibri (Body)"/>
-          <w:b/>
-          <w:bCs/>
-        </w:rPr>
-        <w:t>Medfetch</w:t>
-      </w:r>
-      <w:proofErr w:type="spellEnd"/>
-      <w:r>
-        <w:rPr>
-          <w:rFonts w:ascii="Calibri (Body)" w:eastAsia="Calibri (Body)" w:hAnsi="Calibri (Body)" w:cs="Calibri (Body)"/>
-          <w:b/>
-          <w:bCs/>
-        </w:rPr>
-        <w:t xml:space="preserve"> – Web Application</w:t>
+          <w:rFonts w:ascii="Calibri" w:eastAsia="Calibri (Body)" w:hAnsi="Calibri" w:cs="Calibri"/>
+          <w:b/>
+          <w:bCs/>
+        </w:rPr>
+      </w:pPr>
+      <w:r>
+        <w:rPr>
+          <w:rFonts w:ascii="Calibri" w:hAnsi="Calibri" w:cs="Calibri"/>
+        </w:rPr>
+        <w:t>Developed an interactive developer portal for a cryptocurrency API.</w:t>
       </w:r>
     </w:p>
     <w:p>
@@ -707,30 +683,120 @@
         </w:tabs>
         <w:spacing w:line="210" w:lineRule="atLeast"/>
         <w:rPr>
-          <w:rFonts w:ascii="Calibri (Body)" w:eastAsia="Calibri (Body)" w:hAnsi="Calibri (Body)" w:cs="Calibri (Body)"/>
-          <w:b/>
-          <w:bCs/>
-        </w:rPr>
-      </w:pPr>
-      <w:r>
-        <w:rPr>
-          <w:rFonts w:ascii="Calibri (Body)" w:eastAsia="Calibri (Body)" w:hAnsi="Calibri (Body)" w:cs="Calibri (Body)"/>
-        </w:rPr>
-        <w:t xml:space="preserve">Developed the </w:t>
-      </w:r>
-      <w:proofErr w:type="spellStart"/>
-      <w:r>
-        <w:rPr>
-          <w:rFonts w:ascii="Calibri (Body)" w:eastAsia="Calibri (Body)" w:hAnsi="Calibri (Body)" w:cs="Calibri (Body)"/>
-        </w:rPr>
-        <w:t>fullstack</w:t>
-      </w:r>
-      <w:proofErr w:type="spellEnd"/>
-      <w:r>
-        <w:rPr>
-          <w:rFonts w:ascii="Calibri (Body)" w:eastAsia="Calibri (Body)" w:hAnsi="Calibri (Body)" w:cs="Calibri (Body)"/>
-        </w:rPr>
-        <w:t xml:space="preserve"> Remix application and NodeJS authorization service to showcase fetching patient documents from external EHR systems</w:t>
+          <w:rFonts w:ascii="Calibri" w:eastAsia="Calibri (Body)" w:hAnsi="Calibri" w:cs="Calibri"/>
+          <w:b/>
+          <w:bCs/>
+        </w:rPr>
+      </w:pPr>
+      <w:r>
+        <w:rPr>
+          <w:rFonts w:ascii="Calibri" w:hAnsi="Calibri" w:cs="Calibri"/>
+        </w:rPr>
+        <w:t>Collaborated with senior engineers to set up CI/CD workflows using GitHub Actions.</w:t>
+      </w:r>
+    </w:p>
+    <w:p>
+      <w:pPr>
+        <w:tabs>
+          <w:tab w:val="right" w:pos="10800"/>
+        </w:tabs>
+        <w:spacing w:line="210" w:lineRule="atLeast"/>
+        <w:rPr>
+          <w:rFonts w:ascii="Calibri" w:eastAsia="Calibri (Body)" w:hAnsi="Calibri" w:cs="Calibri"/>
+          <w:b/>
+          <w:bCs/>
+        </w:rPr>
+      </w:pPr>
+    </w:p>
+    <w:p>
+      <w:pPr>
+        <w:pBdr>
+          <w:bottom w:val="thickThinSmallGap" w:sz="18" w:space="0" w:color="000000"/>
+        </w:pBdr>
+        <w:spacing w:line="210" w:lineRule="atLeast"/>
+        <w:rPr>
+          <w:rStyle w:val="fs14fw6"/>
+          <w:rFonts w:ascii="Calibri (Body)" w:eastAsia="Calibri (Body)" w:hAnsi="Calibri (Body)" w:cs="Calibri (Body)"/>
+          <w:b/>
+          <w:bCs/>
+          <w:caps/>
+          <w:sz w:val="28"/>
+          <w:szCs w:val="28"/>
+        </w:rPr>
+      </w:pPr>
+      <w:r>
+        <w:rPr>
+          <w:rStyle w:val="fs14fw6"/>
+          <w:rFonts w:ascii="Calibri (Body)" w:eastAsia="Calibri (Body)" w:hAnsi="Calibri (Body)" w:cs="Calibri (Body)"/>
+          <w:b/>
+          <w:bCs/>
+          <w:caps/>
+          <w:sz w:val="28"/>
+          <w:szCs w:val="28"/>
+        </w:rPr>
+        <w:t>PROJECTS</w:t>
+      </w:r>
+    </w:p>
+    <w:p>
+      <w:pPr>
+        <w:tabs>
+          <w:tab w:val="right" w:pos="10800"/>
+        </w:tabs>
+        <w:spacing w:line="210" w:lineRule="atLeast"/>
+        <w:rPr>
+          <w:rFonts w:ascii="Calibri (Body)" w:eastAsia="Calibri (Body)" w:hAnsi="Calibri (Body)" w:cs="Calibri (Body)"/>
+        </w:rPr>
+      </w:pPr>
+      <w:hyperlink r:id="rId8" w:history="1">
+        <w:proofErr w:type="spellStart"/>
+        <w:r>
+          <w:rPr>
+            <w:rStyle w:val="Hyperlink"/>
+            <w:rFonts w:ascii="Calibri (Body)" w:eastAsia="Calibri (Body)" w:hAnsi="Calibri (Body)" w:cs="Calibri (Body)"/>
+            <w:b/>
+            <w:bCs/>
+          </w:rPr>
+          <w:t>Medfetch</w:t>
+        </w:r>
+        <w:proofErr w:type="spellEnd"/>
+      </w:hyperlink>
+      <w:r>
+        <w:rPr>
+          <w:rFonts w:ascii="Calibri (Body)" w:eastAsia="Calibri (Body)" w:hAnsi="Calibri (Body)" w:cs="Calibri (Body)"/>
+          <w:b/>
+          <w:bCs/>
+        </w:rPr>
+        <w:t xml:space="preserve"> – Web Application</w:t>
+      </w:r>
+      <w:r>
+        <w:rPr>
+          <w:rFonts w:ascii="Calibri (Body)" w:eastAsia="Calibri (Body)" w:hAnsi="Calibri (Body)" w:cs="Calibri (Body)"/>
+          <w:b/>
+          <w:bCs/>
+        </w:rPr>
+        <w:t xml:space="preserve"> </w:t>
+      </w:r>
+      <w:r>
+        <w:rPr>
+          <w:rFonts w:ascii="Calibri (Body)" w:eastAsia="Calibri (Body)" w:hAnsi="Calibri (Body)" w:cs="Calibri (Body)"/>
+          <w:b/>
+          <w:bCs/>
+        </w:rPr>
+        <w:t>+ Library</w:t>
+      </w:r>
+      <w:r>
+        <w:rPr>
+          <w:rFonts w:ascii="Calibri (Body)" w:eastAsia="Calibri (Body)" w:hAnsi="Calibri (Body)" w:cs="Calibri (Body)"/>
+          <w:b/>
+          <w:bCs/>
+        </w:rPr>
+        <w:t xml:space="preserve"> </w:t>
+      </w:r>
+      <w:r>
+        <w:rPr>
+          <w:rFonts w:ascii="Calibri (Body)" w:eastAsia="Calibri (Body)" w:hAnsi="Calibri (Body)" w:cs="Calibri (Body)"/>
+        </w:rPr>
+        <w:t>(C, Web Assembly, Typescript)</w:t>
       </w:r>
     </w:p>
     <w:p>
@@ -745,33 +811,63 @@
         </w:tabs>
         <w:spacing w:line="210" w:lineRule="atLeast"/>
         <w:rPr>
-          <w:rFonts w:ascii="Calibri (Body)" w:eastAsia="Calibri (Body)" w:hAnsi="Calibri (Body)" w:cs="Calibri (Body)"/>
-          <w:b/>
-          <w:bCs/>
-        </w:rPr>
-      </w:pPr>
-      <w:r>
-        <w:rPr>
-          <w:rFonts w:ascii="Calibri (Body)" w:eastAsia="Calibri (Body)" w:hAnsi="Calibri (Body)" w:cs="Calibri (Body)"/>
-        </w:rPr>
-        <w:t>Raised over $20k with this application for our first round of demos.</w:t>
+          <w:rFonts w:ascii="Calibri" w:eastAsia="Calibri (Body)" w:hAnsi="Calibri" w:cs="Calibri"/>
+          <w:b/>
+          <w:bCs/>
+        </w:rPr>
+      </w:pPr>
+      <w:r>
+        <w:rPr>
+          <w:rFonts w:ascii="Calibri" w:hAnsi="Calibri" w:cs="Calibri"/>
+        </w:rPr>
+        <w:t>Built and maintained a Next.js application to streamline server-side clinical data workflows.</w:t>
       </w:r>
     </w:p>
     <w:p>
       <w:pPr>
+        <w:pStyle w:val="ListParagraph"/>
+        <w:numPr>
+          <w:ilvl w:val="0"/>
+          <w:numId w:val="10"/>
+        </w:numPr>
         <w:tabs>
           <w:tab w:val="right" w:pos="10800"/>
         </w:tabs>
         <w:spacing w:line="210" w:lineRule="atLeast"/>
         <w:rPr>
-          <w:rFonts w:ascii="Calibri (Body)" w:eastAsia="Calibri (Body)" w:hAnsi="Calibri (Body)" w:cs="Calibri (Body)"/>
-          <w:b/>
-          <w:bCs/>
-        </w:rPr>
-      </w:pPr>
+          <w:rFonts w:ascii="Calibri" w:eastAsia="Calibri (Body)" w:hAnsi="Calibri" w:cs="Calibri"/>
+          <w:b/>
+          <w:bCs/>
+        </w:rPr>
+      </w:pPr>
+      <w:r>
+        <w:rPr>
+          <w:rFonts w:ascii="Calibri" w:hAnsi="Calibri" w:cs="Calibri"/>
+        </w:rPr>
+        <w:t xml:space="preserve">Created a thread-safe HTTP extension for SQLite in C and </w:t>
+      </w:r>
+      <w:proofErr w:type="spellStart"/>
+      <w:r>
+        <w:rPr>
+          <w:rFonts w:ascii="Calibri" w:hAnsi="Calibri" w:cs="Calibri"/>
+        </w:rPr>
+        <w:t>WebAssembly</w:t>
+      </w:r>
+      <w:proofErr w:type="spellEnd"/>
+      <w:r>
+        <w:rPr>
+          <w:rFonts w:ascii="Calibri" w:hAnsi="Calibri" w:cs="Calibri"/>
+        </w:rPr>
+        <w:t xml:space="preserve"> for client and server use.</w:t>
+      </w:r>
     </w:p>
     <w:p>
       <w:pPr>
+        <w:pStyle w:val="ListParagraph"/>
+        <w:numPr>
+          <w:ilvl w:val="0"/>
+          <w:numId w:val="10"/>
+        </w:numPr>
         <w:tabs>
           <w:tab w:val="right" w:pos="10800"/>
         </w:tabs>
@@ -782,23 +878,279 @@
           <w:bCs/>
         </w:rPr>
       </w:pPr>
+      <w:r>
+        <w:rPr>
+          <w:rFonts w:ascii="Calibri (Body)" w:eastAsia="Calibri (Body)" w:hAnsi="Calibri (Body)" w:cs="Calibri (Body)"/>
+        </w:rPr>
+        <w:t xml:space="preserve">Integrated </w:t>
+      </w:r>
+      <w:r>
+        <w:rPr>
+          <w:rFonts w:ascii="Calibri (Body)" w:eastAsia="Calibri (Body)" w:hAnsi="Calibri (Body)" w:cs="Calibri (Body)"/>
+        </w:rPr>
+        <w:t>the</w:t>
+      </w:r>
+      <w:r>
+        <w:rPr>
+          <w:rFonts w:ascii="Calibri (Body)" w:eastAsia="Calibri (Body)" w:hAnsi="Calibri (Body)" w:cs="Calibri (Body)"/>
+        </w:rPr>
+        <w:t xml:space="preserve"> SQLite extension </w:t>
+      </w:r>
+      <w:r>
+        <w:rPr>
+          <w:rFonts w:ascii="Calibri (Body)" w:eastAsia="Calibri (Body)" w:hAnsi="Calibri (Body)" w:cs="Calibri (Body)"/>
+        </w:rPr>
+        <w:t xml:space="preserve">seamlessly into the app’s logic (on both </w:t>
+      </w:r>
+      <w:r>
+        <w:rPr>
+          <w:rFonts w:ascii="Calibri (Body)" w:eastAsia="Calibri (Body)" w:hAnsi="Calibri (Body)" w:cs="Calibri (Body)"/>
+        </w:rPr>
+        <w:t>the B</w:t>
+      </w:r>
+      <w:r>
+        <w:rPr>
+          <w:rFonts w:ascii="Calibri (Body)" w:eastAsia="Calibri (Body)" w:hAnsi="Calibri (Body)" w:cs="Calibri (Body)"/>
+        </w:rPr>
+        <w:t xml:space="preserve">rowser and </w:t>
+      </w:r>
+      <w:r>
+        <w:rPr>
+          <w:rFonts w:ascii="Calibri (Body)" w:eastAsia="Calibri (Body)" w:hAnsi="Calibri (Body)" w:cs="Calibri (Body)"/>
+        </w:rPr>
+        <w:t>S</w:t>
+      </w:r>
+      <w:r>
+        <w:rPr>
+          <w:rFonts w:ascii="Calibri (Body)" w:eastAsia="Calibri (Body)" w:hAnsi="Calibri (Body)" w:cs="Calibri (Body)"/>
+        </w:rPr>
+        <w:t>erver!).</w:t>
+      </w:r>
+    </w:p>
+    <w:p>
+      <w:pPr>
+        <w:pStyle w:val="ListParagraph"/>
+        <w:numPr>
+          <w:ilvl w:val="0"/>
+          <w:numId w:val="10"/>
+        </w:numPr>
+        <w:rPr>
+          <w:rFonts w:ascii="Calibri" w:hAnsi="Calibri" w:cs="Calibri"/>
+        </w:rPr>
+      </w:pPr>
+      <w:r>
+        <w:rPr>
+          <w:rFonts w:ascii="Calibri" w:hAnsi="Calibri" w:cs="Calibri"/>
+        </w:rPr>
+        <w:t>Demoed to early clients and raised over $20k in interest funding.</w:t>
+      </w:r>
+    </w:p>
+    <w:p>
+      <w:pPr>
+        <w:rPr>
+          <w:rFonts w:ascii="Calibri" w:hAnsi="Calibri" w:cs="Calibri"/>
+        </w:rPr>
+      </w:pPr>
+    </w:p>
+    <w:p>
+      <w:pPr>
+        <w:tabs>
+          <w:tab w:val="right" w:pos="10800"/>
+        </w:tabs>
+        <w:spacing w:line="210" w:lineRule="atLeast"/>
+        <w:rPr>
+          <w:rFonts w:ascii="Calibri (Body)" w:eastAsia="Calibri (Body)" w:hAnsi="Calibri (Body)" w:cs="Calibri (Body)"/>
+        </w:rPr>
+      </w:pPr>
+      <w:hyperlink r:id="rId9" w:history="1">
+        <w:r>
+          <w:rPr>
+            <w:rStyle w:val="Hyperlink"/>
+            <w:rFonts w:ascii="Calibri (Body)" w:eastAsia="Calibri (Body)" w:hAnsi="Calibri (Body)" w:cs="Calibri (Body)"/>
+            <w:b/>
+            <w:bCs/>
+          </w:rPr>
+          <w:t>SQLite On WASM</w:t>
+        </w:r>
+      </w:hyperlink>
+      <w:r>
+        <w:rPr>
+          <w:rFonts w:ascii="Calibri (Body)" w:eastAsia="Calibri (Body)" w:hAnsi="Calibri (Body)" w:cs="Calibri (Body)"/>
+          <w:b/>
+          <w:bCs/>
+        </w:rPr>
+        <w:t xml:space="preserve"> – </w:t>
+      </w:r>
+      <w:r>
+        <w:rPr>
+          <w:rFonts w:ascii="Calibri (Body)" w:eastAsia="Calibri (Body)" w:hAnsi="Calibri (Body)" w:cs="Calibri (Body)"/>
+          <w:b/>
+          <w:bCs/>
+        </w:rPr>
+        <w:t>Library</w:t>
+      </w:r>
+      <w:r>
+        <w:rPr>
+          <w:rFonts w:ascii="Calibri (Body)" w:eastAsia="Calibri (Body)" w:hAnsi="Calibri (Body)" w:cs="Calibri (Body)"/>
+          <w:b/>
+          <w:bCs/>
+        </w:rPr>
+        <w:t xml:space="preserve"> </w:t>
+      </w:r>
+      <w:r>
+        <w:rPr>
+          <w:rFonts w:ascii="Calibri (Body)" w:eastAsia="Calibri (Body)" w:hAnsi="Calibri (Body)" w:cs="Calibri (Body)"/>
+        </w:rPr>
+        <w:t>(Web Assembly, Typescript)</w:t>
+      </w:r>
+    </w:p>
+    <w:p>
+      <w:pPr>
+        <w:pStyle w:val="ListParagraph"/>
+        <w:numPr>
+          <w:ilvl w:val="0"/>
+          <w:numId w:val="16"/>
+        </w:numPr>
+        <w:tabs>
+          <w:tab w:val="right" w:pos="10800"/>
+        </w:tabs>
+        <w:spacing w:line="210" w:lineRule="atLeast"/>
+        <w:rPr>
+          <w:rFonts w:ascii="Calibri" w:eastAsia="Calibri (Body)" w:hAnsi="Calibri" w:cs="Calibri"/>
+        </w:rPr>
+      </w:pPr>
+      <w:r>
+        <w:rPr>
+          <w:rFonts w:ascii="Calibri" w:hAnsi="Calibri" w:cs="Calibri"/>
+        </w:rPr>
+        <w:t>Designed wrapper utilities over ES6 modules to manage SQLite in Web Workers.</w:t>
+      </w:r>
+    </w:p>
+    <w:p>
+      <w:pPr>
+        <w:pStyle w:val="ListParagraph"/>
+        <w:numPr>
+          <w:ilvl w:val="0"/>
+          <w:numId w:val="16"/>
+        </w:numPr>
+        <w:rPr>
+          <w:rFonts w:ascii="Calibri" w:hAnsi="Calibri" w:cs="Calibri"/>
+        </w:rPr>
+      </w:pPr>
+      <w:r>
+        <w:rPr>
+          <w:rFonts w:ascii="Calibri" w:hAnsi="Calibri" w:cs="Calibri"/>
+        </w:rPr>
+        <w:t>Enabled seamless loading of custom SQLite extensions from the UI thread without blocking</w:t>
+      </w:r>
+      <w:r>
+        <w:rPr>
+          <w:rFonts w:ascii="Calibri" w:hAnsi="Calibri" w:cs="Calibri"/>
+        </w:rPr>
+        <w:t xml:space="preserve"> by extending the </w:t>
+      </w:r>
+      <w:r>
+        <w:rPr>
+          <w:rFonts w:ascii="Calibri (Body)" w:eastAsia="Calibri (Body)" w:hAnsi="Calibri (Body)" w:cs="Calibri (Body)"/>
+        </w:rPr>
+        <w:t xml:space="preserve">existing capabilities of the </w:t>
+      </w:r>
+      <w:hyperlink r:id="rId10" w:history="1">
+        <w:r>
+          <w:rPr>
+            <w:rStyle w:val="Hyperlink"/>
+            <w:rFonts w:ascii="Calibri (Body)" w:eastAsia="Calibri (Body)" w:hAnsi="Calibri (Body)" w:cs="Calibri (Body)"/>
+          </w:rPr>
+          <w:t>SQLite Worker1 API</w:t>
+        </w:r>
+      </w:hyperlink>
+      <w:r>
+        <w:rPr>
+          <w:rFonts w:ascii="Calibri (Body)" w:eastAsia="Calibri (Body)" w:hAnsi="Calibri (Body)" w:cs="Calibri (Body)"/>
+        </w:rPr>
+        <w:t>.</w:t>
+      </w:r>
+    </w:p>
+    <w:p>
+      <w:pPr>
+        <w:tabs>
+          <w:tab w:val="right" w:pos="10800"/>
+        </w:tabs>
+        <w:spacing w:line="210" w:lineRule="atLeast"/>
+        <w:rPr>
+          <w:rFonts w:ascii="Calibri (Body)" w:eastAsia="Calibri (Body)" w:hAnsi="Calibri (Body)" w:cs="Calibri (Body)"/>
+          <w:b/>
+          <w:bCs/>
+        </w:rPr>
+      </w:pPr>
+    </w:p>
+    <w:p>
+      <w:pPr>
+        <w:tabs>
+          <w:tab w:val="right" w:pos="10800"/>
+        </w:tabs>
+        <w:spacing w:line="210" w:lineRule="atLeast"/>
+        <w:rPr>
+          <w:rFonts w:ascii="Calibri (Body)" w:eastAsia="Calibri (Body)" w:hAnsi="Calibri (Body)" w:cs="Calibri (Body)"/>
+        </w:rPr>
+      </w:pPr>
+      <w:hyperlink r:id="rId11" w:history="1">
+        <w:proofErr w:type="spellStart"/>
+        <w:r>
+          <w:rPr>
+            <w:rStyle w:val="Hyperlink"/>
+            <w:rFonts w:ascii="Calibri (Body)" w:eastAsia="Calibri (Body)" w:hAnsi="Calibri (Body)" w:cs="Calibri (Body)"/>
+            <w:b/>
+            <w:bCs/>
+          </w:rPr>
+          <w:t>Testnet</w:t>
+        </w:r>
+        <w:proofErr w:type="spellEnd"/>
+        <w:r>
+          <w:rPr>
+            <w:rStyle w:val="Hyperlink"/>
+            <w:rFonts w:ascii="Calibri (Body)" w:eastAsia="Calibri (Body)" w:hAnsi="Calibri (Body)" w:cs="Calibri (Body)"/>
+            <w:b/>
+            <w:bCs/>
+          </w:rPr>
+          <w:t xml:space="preserve"> Faucet App</w:t>
+        </w:r>
+      </w:hyperlink>
+      <w:r>
+        <w:rPr>
+          <w:rFonts w:ascii="Calibri (Body)" w:eastAsia="Calibri (Body)" w:hAnsi="Calibri (Body)" w:cs="Calibri (Body)"/>
+          <w:b/>
+          <w:bCs/>
+        </w:rPr>
+        <w:t xml:space="preserve"> – Web Application</w:t>
+      </w:r>
+      <w:r>
+        <w:rPr>
+          <w:rFonts w:ascii="Calibri (Body)" w:eastAsia="Calibri (Body)" w:hAnsi="Calibri (Body)" w:cs="Calibri (Body)"/>
+          <w:b/>
+          <w:bCs/>
+        </w:rPr>
+        <w:t xml:space="preserve"> (</w:t>
+      </w:r>
+      <w:r>
+        <w:rPr>
+          <w:rFonts w:ascii="Calibri (Body)" w:eastAsia="Calibri (Body)" w:hAnsi="Calibri (Body)" w:cs="Calibri (Body)"/>
+        </w:rPr>
+        <w:t xml:space="preserve">Typescript, </w:t>
+      </w:r>
       <w:proofErr w:type="spellStart"/>
       <w:r>
         <w:rPr>
           <w:rFonts w:ascii="Calibri (Body)" w:eastAsia="Calibri (Body)" w:hAnsi="Calibri (Body)" w:cs="Calibri (Body)"/>
-          <w:b/>
-          <w:bCs/>
-        </w:rPr>
-        <w:t>Testnet</w:t>
+        </w:rPr>
+        <w:t>TailwindCSS</w:t>
       </w:r>
       <w:proofErr w:type="spellEnd"/>
       <w:r>
         <w:rPr>
           <w:rFonts w:ascii="Calibri (Body)" w:eastAsia="Calibri (Body)" w:hAnsi="Calibri (Body)" w:cs="Calibri (Body)"/>
-          <w:b/>
-          <w:bCs/>
-        </w:rPr>
-        <w:t xml:space="preserve"> Faucet App – Web Application</w:t>
+        </w:rPr>
+        <w:t>)</w:t>
       </w:r>
     </w:p>
     <w:p>
@@ -813,30 +1165,30 @@
         </w:tabs>
         <w:spacing w:line="210" w:lineRule="atLeast"/>
         <w:rPr>
-          <w:rFonts w:ascii="Calibri (Body)" w:eastAsia="Calibri (Body)" w:hAnsi="Calibri (Body)" w:cs="Calibri (Body)"/>
-          <w:b/>
-          <w:bCs/>
-        </w:rPr>
-      </w:pPr>
-      <w:r>
-        <w:rPr>
-          <w:rFonts w:ascii="Calibri (Body)" w:eastAsia="Calibri (Body)" w:hAnsi="Calibri (Body)" w:cs="Calibri (Body)"/>
-        </w:rPr>
-        <w:t xml:space="preserve">Implement server-side rate limiting on </w:t>
+          <w:rFonts w:ascii="Calibri" w:eastAsia="Calibri (Body)" w:hAnsi="Calibri" w:cs="Calibri"/>
+          <w:b/>
+          <w:bCs/>
+        </w:rPr>
+      </w:pPr>
+      <w:r>
+        <w:rPr>
+          <w:rFonts w:ascii="Calibri" w:hAnsi="Calibri" w:cs="Calibri"/>
+        </w:rPr>
+        <w:t xml:space="preserve">Added rate limiting logic to </w:t>
       </w:r>
       <w:proofErr w:type="spellStart"/>
       <w:r>
         <w:rPr>
-          <w:rFonts w:ascii="Calibri (Body)" w:eastAsia="Calibri (Body)" w:hAnsi="Calibri (Body)" w:cs="Calibri (Body)"/>
+          <w:rFonts w:ascii="Calibri" w:hAnsi="Calibri" w:cs="Calibri"/>
         </w:rPr>
         <w:t>testnet</w:t>
       </w:r>
       <w:proofErr w:type="spellEnd"/>
       <w:r>
         <w:rPr>
-          <w:rFonts w:ascii="Calibri (Body)" w:eastAsia="Calibri (Body)" w:hAnsi="Calibri (Body)" w:cs="Calibri (Body)"/>
-        </w:rPr>
-        <w:t xml:space="preserve"> faucet calls using NodeJS and Redis.</w:t>
+          <w:rFonts w:ascii="Calibri" w:hAnsi="Calibri" w:cs="Calibri"/>
+        </w:rPr>
+        <w:t xml:space="preserve"> faucet endpoints using Redis and Node.js.</w:t>
       </w:r>
     </w:p>
     <w:p>
@@ -846,35 +1198,15 @@
           <w:ilvl w:val="0"/>
           <w:numId w:val="15"/>
         </w:numPr>
-        <w:tabs>
-          <w:tab w:val="right" w:pos="10800"/>
-        </w:tabs>
-        <w:spacing w:line="210" w:lineRule="atLeast"/>
-        <w:rPr>
-          <w:rFonts w:ascii="Calibri (Body)" w:eastAsia="Calibri (Body)" w:hAnsi="Calibri (Body)" w:cs="Calibri (Body)"/>
-          <w:b/>
-          <w:bCs/>
-        </w:rPr>
-      </w:pPr>
-      <w:r>
-        <w:rPr>
-          <w:rFonts w:ascii="Calibri (Body)" w:eastAsia="Calibri (Body)" w:hAnsi="Calibri (Body)" w:cs="Calibri (Body)"/>
-        </w:rPr>
-        <w:t xml:space="preserve">Migrate legacy React codebase to React 18 and </w:t>
-      </w:r>
-      <w:proofErr w:type="spellStart"/>
-      <w:r>
-        <w:rPr>
-          <w:rFonts w:ascii="Calibri (Body)" w:eastAsia="Calibri (Body)" w:hAnsi="Calibri (Body)" w:cs="Calibri (Body)"/>
-        </w:rPr>
-        <w:t>NextJS</w:t>
-      </w:r>
-      <w:proofErr w:type="spellEnd"/>
-      <w:r>
-        <w:rPr>
-          <w:rFonts w:ascii="Calibri (Body)" w:eastAsia="Calibri (Body)" w:hAnsi="Calibri (Body)" w:cs="Calibri (Body)"/>
-        </w:rPr>
-        <w:t xml:space="preserve"> and set up a testing pipeline for future developers that will work on the application.</w:t>
+        <w:rPr>
+          <w:rFonts w:ascii="Calibri" w:hAnsi="Calibri" w:cs="Calibri"/>
+        </w:rPr>
+      </w:pPr>
+      <w:r>
+        <w:rPr>
+          <w:rFonts w:ascii="Calibri" w:hAnsi="Calibri" w:cs="Calibri"/>
+        </w:rPr>
+        <w:t>Migrated the legacy React app to Next.js with React 18 enhancements.</w:t>
       </w:r>
     </w:p>
     <w:p>
@@ -884,21 +1216,15 @@
           <w:ilvl w:val="0"/>
           <w:numId w:val="15"/>
         </w:numPr>
-        <w:tabs>
-          <w:tab w:val="right" w:pos="10800"/>
-        </w:tabs>
-        <w:spacing w:line="210" w:lineRule="atLeast"/>
-        <w:rPr>
-          <w:rFonts w:ascii="Calibri (Body)" w:eastAsia="Calibri (Body)" w:hAnsi="Calibri (Body)" w:cs="Calibri (Body)"/>
-          <w:b/>
-          <w:bCs/>
-        </w:rPr>
-      </w:pPr>
-      <w:r>
-        <w:rPr>
-          <w:rFonts w:ascii="Calibri (Body)" w:eastAsia="Calibri (Body)" w:hAnsi="Calibri (Body)" w:cs="Calibri (Body)"/>
-        </w:rPr>
-        <w:t>Overhaul CSS styling with a priority on responsive web design.</w:t>
+        <w:rPr>
+          <w:rFonts w:ascii="Calibri" w:hAnsi="Calibri" w:cs="Calibri"/>
+        </w:rPr>
+      </w:pPr>
+      <w:r>
+        <w:rPr>
+          <w:rFonts w:ascii="Calibri" w:hAnsi="Calibri" w:cs="Calibri"/>
+        </w:rPr>
+        <w:t>Modernized CSS with Tailwind for a fully responsive experience.</w:t>
       </w:r>
     </w:p>
     <w:p>
@@ -922,21 +1248,31 @@
         <w:rPr>
           <w:rFonts w:ascii="Calibri (Body)" w:eastAsia="Calibri (Body)" w:hAnsi="Calibri (Body)" w:cs="Calibri (Body)"/>
         </w:rPr>
-        <w:t>Integrate unit and end-</w:t>
-      </w:r>
-      <w:proofErr w:type="gramStart"/>
-      <w:r>
-        <w:rPr>
-          <w:rFonts w:ascii="Calibri (Body)" w:eastAsia="Calibri (Body)" w:hAnsi="Calibri (Body)" w:cs="Calibri (Body)"/>
-        </w:rPr>
-        <w:t>to</w:t>
-      </w:r>
-      <w:proofErr w:type="gramEnd"/>
-      <w:r>
-        <w:rPr>
-          <w:rFonts w:ascii="Calibri (Body)" w:eastAsia="Calibri (Body)" w:hAnsi="Calibri (Body)" w:cs="Calibri (Body)"/>
-        </w:rPr>
-        <w:t>-end testing into client’s development workflow.</w:t>
+        <w:t>Integrate</w:t>
+      </w:r>
+      <w:r>
+        <w:rPr>
+          <w:rFonts w:ascii="Calibri (Body)" w:eastAsia="Calibri (Body)" w:hAnsi="Calibri (Body)" w:cs="Calibri (Body)"/>
+        </w:rPr>
+        <w:t xml:space="preserve"> comprehensive</w:t>
+      </w:r>
+      <w:r>
+        <w:rPr>
+          <w:rFonts w:ascii="Calibri (Body)" w:eastAsia="Calibri (Body)" w:hAnsi="Calibri (Body)" w:cs="Calibri (Body)"/>
+        </w:rPr>
+        <w:t xml:space="preserve"> unit and e</w:t>
+      </w:r>
+      <w:r>
+        <w:rPr>
+          <w:rFonts w:ascii="Calibri (Body)" w:eastAsia="Calibri (Body)" w:hAnsi="Calibri (Body)" w:cs="Calibri (Body)"/>
+        </w:rPr>
+        <w:t>2e</w:t>
+      </w:r>
+      <w:r>
+        <w:rPr>
+          <w:rFonts w:ascii="Calibri (Body)" w:eastAsia="Calibri (Body)" w:hAnsi="Calibri (Body)" w:cs="Calibri (Body)"/>
+        </w:rPr>
+        <w:t xml:space="preserve"> testing into client’s development workflow.</w:t>
       </w:r>
     </w:p>
     <w:p>
@@ -960,17 +1296,46 @@
         <w:spacing w:line="210" w:lineRule="atLeast"/>
         <w:rPr>
           <w:rFonts w:ascii="Calibri (Body)" w:eastAsia="Calibri (Body)" w:hAnsi="Calibri (Body)" w:cs="Calibri (Body)"/>
-          <w:b/>
-          <w:bCs/>
-        </w:rPr>
-      </w:pPr>
-      <w:r>
-        <w:rPr>
-          <w:rFonts w:ascii="Calibri (Body)" w:eastAsia="Calibri (Body)" w:hAnsi="Calibri (Body)" w:cs="Calibri (Body)"/>
-          <w:b/>
-          <w:bCs/>
-        </w:rPr>
-        <w:t>IBFT Cat Pictures – Web Application</w:t>
+        </w:rPr>
+      </w:pPr>
+      <w:hyperlink r:id="rId12" w:history="1">
+        <w:r>
+          <w:rPr>
+            <w:rStyle w:val="Hyperlink"/>
+            <w:rFonts w:ascii="Calibri (Body)" w:eastAsia="Calibri (Body)" w:hAnsi="Calibri (Body)" w:cs="Calibri (Body)"/>
+            <w:b/>
+            <w:bCs/>
+          </w:rPr>
+          <w:t>IBFT Cat Pictures</w:t>
+        </w:r>
+      </w:hyperlink>
+      <w:r>
+        <w:rPr>
+          <w:rFonts w:ascii="Calibri (Body)" w:eastAsia="Calibri (Body)" w:hAnsi="Calibri (Body)" w:cs="Calibri (Body)"/>
+          <w:b/>
+          <w:bCs/>
+        </w:rPr>
+        <w:t xml:space="preserve"> – Web Application</w:t>
+      </w:r>
+      <w:r>
+        <w:rPr>
+          <w:rFonts w:ascii="Calibri (Body)" w:eastAsia="Calibri (Body)" w:hAnsi="Calibri (Body)" w:cs="Calibri (Body)"/>
+          <w:b/>
+          <w:bCs/>
+        </w:rPr>
+        <w:t xml:space="preserve"> + Bindings Library </w:t>
+      </w:r>
+      <w:r>
+        <w:rPr>
+          <w:rFonts w:ascii="Calibri (Body)" w:eastAsia="Calibri (Body)" w:hAnsi="Calibri (Body)" w:cs="Calibri (Body)"/>
+        </w:rPr>
+        <w:t>(C++, Typescript</w:t>
+      </w:r>
+      <w:r>
+        <w:rPr>
+          <w:rFonts w:ascii="Calibri (Body)" w:eastAsia="Calibri (Body)" w:hAnsi="Calibri (Body)" w:cs="Calibri (Body)"/>
+        </w:rPr>
+        <w:t>)</w:t>
       </w:r>
     </w:p>
     <w:p>
@@ -986,16 +1351,16 @@
         <w:spacing w:line="210" w:lineRule="atLeast"/>
         <w:jc w:val="both"/>
         <w:rPr>
-          <w:rFonts w:ascii="Calibri (Body)" w:eastAsia="Calibri (Body)" w:hAnsi="Calibri (Body)" w:cs="Calibri (Body)"/>
-          <w:b/>
-          <w:bCs/>
-        </w:rPr>
-      </w:pPr>
-      <w:r>
-        <w:rPr>
-          <w:rFonts w:ascii="Calibri (Body)" w:eastAsia="Calibri (Body)" w:hAnsi="Calibri (Body)" w:cs="Calibri (Body)"/>
-        </w:rPr>
-        <w:t>Built a multithreaded simulation of the Istanbul Byzantine Fault Tolerance consensus algorithm in C++.</w:t>
+          <w:rFonts w:ascii="Calibri" w:eastAsia="Calibri (Body)" w:hAnsi="Calibri" w:cs="Calibri"/>
+          <w:b/>
+          <w:bCs/>
+        </w:rPr>
+      </w:pPr>
+      <w:r>
+        <w:rPr>
+          <w:rFonts w:ascii="Calibri" w:hAnsi="Calibri" w:cs="Calibri"/>
+        </w:rPr>
+        <w:t>Simulated the Istanbul BFT algorithm using POSIX threads for concurrency.</w:t>
       </w:r>
     </w:p>
     <w:p>
@@ -1011,52 +1376,16 @@
         <w:spacing w:line="210" w:lineRule="atLeast"/>
         <w:jc w:val="both"/>
         <w:rPr>
-          <w:rFonts w:ascii="Calibri (Body)" w:eastAsia="Calibri (Body)" w:hAnsi="Calibri (Body)" w:cs="Calibri (Body)"/>
-          <w:b/>
-          <w:bCs/>
-        </w:rPr>
-      </w:pPr>
-      <w:r>
-        <w:rPr>
-          <w:rFonts w:ascii="Calibri (Body)" w:eastAsia="Calibri (Body)" w:hAnsi="Calibri (Body)" w:cs="Calibri (Body)"/>
-        </w:rPr>
-        <w:t>Wrote the NodeJS C++ bindings to allow the React frontend to start the simulation through an API call.</w:t>
-      </w:r>
-    </w:p>
-    <w:p>
-      <w:pPr>
-        <w:tabs>
-          <w:tab w:val="right" w:pos="10800"/>
-        </w:tabs>
-        <w:spacing w:line="210" w:lineRule="atLeast"/>
-        <w:jc w:val="both"/>
-        <w:rPr>
-          <w:rFonts w:ascii="Calibri (Body)" w:eastAsia="Calibri (Body)" w:hAnsi="Calibri (Body)" w:cs="Calibri (Body)"/>
-          <w:b/>
-          <w:bCs/>
-        </w:rPr>
-      </w:pPr>
-    </w:p>
-    <w:p>
-      <w:pPr>
-        <w:tabs>
-          <w:tab w:val="right" w:pos="10800"/>
-        </w:tabs>
-        <w:spacing w:line="210" w:lineRule="atLeast"/>
-        <w:jc w:val="both"/>
-        <w:rPr>
-          <w:rFonts w:ascii="Calibri (Body)" w:eastAsia="Calibri (Body)" w:hAnsi="Calibri (Body)" w:cs="Calibri (Body)"/>
-          <w:b/>
-          <w:bCs/>
-        </w:rPr>
-      </w:pPr>
-      <w:r>
-        <w:rPr>
-          <w:rFonts w:ascii="Calibri (Body)" w:eastAsia="Calibri (Body)" w:hAnsi="Calibri (Body)" w:cs="Calibri (Body)"/>
-          <w:b/>
-          <w:bCs/>
-        </w:rPr>
-        <w:t>Solution-Blitz! – Electron application</w:t>
+          <w:rFonts w:ascii="Calibri" w:eastAsia="Calibri (Body)" w:hAnsi="Calibri" w:cs="Calibri"/>
+          <w:b/>
+          <w:bCs/>
+        </w:rPr>
+      </w:pPr>
+      <w:r>
+        <w:rPr>
+          <w:rFonts w:ascii="Calibri" w:hAnsi="Calibri" w:cs="Calibri"/>
+        </w:rPr>
+        <w:t>Developed Node.js C++ bindings for API-level access to the simulation.</w:t>
       </w:r>
     </w:p>
     <w:p>
@@ -1064,104 +1393,18 @@
         <w:pStyle w:val="ListParagraph"/>
         <w:numPr>
           <w:ilvl w:val="0"/>
-          <w:numId w:val="14"/>
+          <w:numId w:val="13"/>
         </w:numPr>
-        <w:tabs>
-          <w:tab w:val="right" w:pos="10800"/>
-        </w:tabs>
-        <w:spacing w:line="210" w:lineRule="atLeast"/>
-        <w:jc w:val="both"/>
-        <w:rPr>
-          <w:rFonts w:ascii="Calibri (Body)" w:eastAsia="Calibri (Body)" w:hAnsi="Calibri (Body)" w:cs="Calibri (Body)"/>
-          <w:b/>
-          <w:bCs/>
-        </w:rPr>
-      </w:pPr>
-      <w:r>
-        <w:rPr>
-          <w:rFonts w:ascii="Calibri (Body)" w:eastAsia="Calibri (Body)" w:hAnsi="Calibri (Body)" w:cs="Calibri (Body)"/>
-        </w:rPr>
-        <w:t xml:space="preserve">Automate testing and deployment of a </w:t>
-      </w:r>
-      <w:proofErr w:type="spellStart"/>
-      <w:r>
-        <w:rPr>
-          <w:rFonts w:ascii="Calibri (Body)" w:eastAsia="Calibri (Body)" w:hAnsi="Calibri (Body)" w:cs="Calibri (Body)"/>
-        </w:rPr>
-        <w:t>VSCode</w:t>
-      </w:r>
-      <w:proofErr w:type="spellEnd"/>
-      <w:r>
-        <w:rPr>
-          <w:rFonts w:ascii="Calibri (Body)" w:eastAsia="Calibri (Body)" w:hAnsi="Calibri (Body)" w:cs="Calibri (Body)"/>
-        </w:rPr>
-        <w:t xml:space="preserve"> extension that brings </w:t>
-      </w:r>
-      <w:proofErr w:type="spellStart"/>
-      <w:r>
-        <w:rPr>
-          <w:rFonts w:ascii="Calibri (Body)" w:eastAsia="Calibri (Body)" w:hAnsi="Calibri (Body)" w:cs="Calibri (Body)"/>
-        </w:rPr>
-        <w:t>Leetcode</w:t>
-      </w:r>
-      <w:proofErr w:type="spellEnd"/>
-      <w:r>
-        <w:rPr>
-          <w:rFonts w:ascii="Calibri (Body)" w:eastAsia="Calibri (Body)" w:hAnsi="Calibri (Body)" w:cs="Calibri (Body)"/>
-        </w:rPr>
-        <w:t xml:space="preserve"> to the code editor.</w:t>
-      </w:r>
-    </w:p>
-    <w:p>
-      <w:pPr>
-        <w:pStyle w:val="ListParagraph"/>
-        <w:numPr>
-          <w:ilvl w:val="0"/>
-          <w:numId w:val="14"/>
-        </w:numPr>
-        <w:tabs>
-          <w:tab w:val="right" w:pos="10800"/>
-        </w:tabs>
-        <w:spacing w:line="210" w:lineRule="atLeast"/>
-        <w:jc w:val="both"/>
-        <w:rPr>
-          <w:rFonts w:ascii="Calibri (Body)" w:eastAsia="Calibri (Body)" w:hAnsi="Calibri (Body)" w:cs="Calibri (Body)"/>
-          <w:b/>
-          <w:bCs/>
-        </w:rPr>
-      </w:pPr>
-      <w:r>
-        <w:rPr>
-          <w:rFonts w:ascii="Calibri (Body)" w:eastAsia="Calibri (Body)" w:hAnsi="Calibri (Body)" w:cs="Calibri (Body)"/>
-        </w:rPr>
-        <w:t>Wrote the backend code f</w:t>
-      </w:r>
-      <w:r>
-        <w:rPr>
-          <w:rFonts w:ascii="Calibri (Body)" w:eastAsia="Calibri (Body)" w:hAnsi="Calibri (Body)" w:cs="Calibri (Body)"/>
-        </w:rPr>
-        <w:t xml:space="preserve">or checking arbitrary user code </w:t>
-      </w:r>
-      <w:r>
-        <w:rPr>
-          <w:rFonts w:ascii="Calibri (Body)" w:eastAsia="Calibri (Body)" w:hAnsi="Calibri (Body)" w:cs="Calibri (Body)"/>
-        </w:rPr>
-        <w:t>written in JavaScript or Python.</w:t>
-      </w:r>
-    </w:p>
-    <w:p>
-      <w:pPr>
-        <w:tabs>
-          <w:tab w:val="right" w:pos="10800"/>
-        </w:tabs>
-        <w:spacing w:line="210" w:lineRule="atLeast"/>
-        <w:jc w:val="both"/>
-        <w:rPr>
-          <w:rFonts w:ascii="Calibri (Body)" w:eastAsia="Calibri (Body)" w:hAnsi="Calibri (Body)" w:cs="Calibri (Body)"/>
-          <w:b/>
-          <w:bCs/>
-        </w:rPr>
-      </w:pPr>
+        <w:rPr>
+          <w:rFonts w:ascii="Calibri" w:hAnsi="Calibri" w:cs="Calibri"/>
+        </w:rPr>
+      </w:pPr>
+      <w:r>
+        <w:rPr>
+          <w:rFonts w:ascii="Calibri" w:hAnsi="Calibri" w:cs="Calibri"/>
+        </w:rPr>
+        <w:t>Integrated the backend with a React frontend to visualize consensus in real-time.</w:t>
+      </w:r>
     </w:p>
     <w:sectPr>
       <w:pgSz w:w="12225" w:h="15810"/>
@@ -2384,6 +2627,119 @@
     </w:lvl>
   </w:abstractNum>
   <w:abstractNum w:abstractNumId="9" w15:restartNumberingAfterBreak="0">
+    <w:nsid w:val="3D145DD4"/>
+    <w:multiLevelType w:val="hybridMultilevel"/>
+    <w:tmpl w:val="C6624A08"/>
+    <w:lvl w:ilvl="0" w:tplc="04090001">
+      <w:start w:val="1"/>
+      <w:numFmt w:val="bullet"/>
+      <w:lvlText w:val=""/>
+      <w:lvlJc w:val="left"/>
+      <w:pPr>
+        <w:ind w:left="720" w:hanging="360"/>
+      </w:pPr>
+      <w:rPr>
+        <w:rFonts w:ascii="Symbol" w:hAnsi="Symbol" w:hint="default"/>
+      </w:rPr>
+    </w:lvl>
+    <w:lvl w:ilvl="1" w:tplc="04090003" w:tentative="1">
+      <w:start w:val="1"/>
+      <w:numFmt w:val="bullet"/>
+      <w:lvlText w:val="o"/>
+      <w:lvlJc w:val="left"/>
+      <w:pPr>
+        <w:ind w:left="1440" w:hanging="360"/>
+      </w:pPr>
+      <w:rPr>
+        <w:rFonts w:ascii="Courier New" w:hAnsi="Courier New" w:cs="Courier New" w:hint="default"/>
+      </w:rPr>
+    </w:lvl>
+    <w:lvl w:ilvl="2" w:tplc="04090005" w:tentative="1">
+      <w:start w:val="1"/>
+      <w:numFmt w:val="bullet"/>
+      <w:lvlText w:val=""/>
+      <w:lvlJc w:val="left"/>
+      <w:pPr>
+        <w:ind w:left="2160" w:hanging="360"/>
+      </w:pPr>
+      <w:rPr>
+        <w:rFonts w:ascii="Wingdings" w:hAnsi="Wingdings" w:hint="default"/>
+      </w:rPr>
+    </w:lvl>
+    <w:lvl w:ilvl="3" w:tplc="04090001" w:tentative="1">
+      <w:start w:val="1"/>
+      <w:numFmt w:val="bullet"/>
+      <w:lvlText w:val=""/>
+      <w:lvlJc w:val="left"/>
+      <w:pPr>
+        <w:ind w:left="2880" w:hanging="360"/>
+      </w:pPr>
+      <w:rPr>
+        <w:rFonts w:ascii="Symbol" w:hAnsi="Symbol" w:hint="default"/>
+      </w:rPr>
+    </w:lvl>
+    <w:lvl w:ilvl="4" w:tplc="04090003" w:tentative="1">
+      <w:start w:val="1"/>
+      <w:numFmt w:val="bullet"/>
+      <w:lvlText w:val="o"/>
+      <w:lvlJc w:val="left"/>
+      <w:pPr>
+        <w:ind w:left="3600" w:hanging="360"/>
+      </w:pPr>
+      <w:rPr>
+        <w:rFonts w:ascii="Courier New" w:hAnsi="Courier New" w:cs="Courier New" w:hint="default"/>
+      </w:rPr>
+    </w:lvl>
+    <w:lvl w:ilvl="5" w:tplc="04090005" w:tentative="1">
+      <w:start w:val="1"/>
+      <w:numFmt w:val="bullet"/>
+      <w:lvlText w:val=""/>
+      <w:lvlJc w:val="left"/>
+      <w:pPr>
+        <w:ind w:left="4320" w:hanging="360"/>
+      </w:pPr>
+      <w:rPr>
+        <w:rFonts w:ascii="Wingdings" w:hAnsi="Wingdings" w:hint="default"/>
+      </w:rPr>
+    </w:lvl>
+    <w:lvl w:ilvl="6" w:tplc="04090001" w:tentative="1">
+      <w:start w:val="1"/>
+      <w:numFmt w:val="bullet"/>
+      <w:lvlText w:val=""/>
+      <w:lvlJc w:val="left"/>
+      <w:pPr>
+        <w:ind w:left="5040" w:hanging="360"/>
+      </w:pPr>
+      <w:rPr>
+        <w:rFonts w:ascii="Symbol" w:hAnsi="Symbol" w:hint="default"/>
+      </w:rPr>
+    </w:lvl>
+    <w:lvl w:ilvl="7" w:tplc="04090003" w:tentative="1">
+      <w:start w:val="1"/>
+      <w:numFmt w:val="bullet"/>
+      <w:lvlText w:val="o"/>
+      <w:lvlJc w:val="left"/>
+      <w:pPr>
+        <w:ind w:left="5760" w:hanging="360"/>
+      </w:pPr>
+      <w:rPr>
+        <w:rFonts w:ascii="Courier New" w:hAnsi="Courier New" w:cs="Courier New" w:hint="default"/>
+      </w:rPr>
+    </w:lvl>
+    <w:lvl w:ilvl="8" w:tplc="04090005" w:tentative="1">
+      <w:start w:val="1"/>
+      <w:numFmt w:val="bullet"/>
+      <w:lvlText w:val=""/>
+      <w:lvlJc w:val="left"/>
+      <w:pPr>
+        <w:ind w:left="6480" w:hanging="360"/>
+      </w:pPr>
+      <w:rPr>
+        <w:rFonts w:ascii="Wingdings" w:hAnsi="Wingdings" w:hint="default"/>
+      </w:rPr>
+    </w:lvl>
+  </w:abstractNum>
+  <w:abstractNum w:abstractNumId="10" w15:restartNumberingAfterBreak="0">
     <w:nsid w:val="512373A7"/>
     <w:multiLevelType w:val="hybridMultilevel"/>
     <w:tmpl w:val="2D209544"/>
@@ -2496,7 +2852,7 @@
       </w:rPr>
     </w:lvl>
   </w:abstractNum>
-  <w:abstractNum w:abstractNumId="10" w15:restartNumberingAfterBreak="0">
+  <w:abstractNum w:abstractNumId="11" w15:restartNumberingAfterBreak="0">
     <w:nsid w:val="5E367A34"/>
     <w:multiLevelType w:val="hybridMultilevel"/>
     <w:tmpl w:val="D5F49C7E"/>
@@ -2609,7 +2965,7 @@
       </w:rPr>
     </w:lvl>
   </w:abstractNum>
-  <w:abstractNum w:abstractNumId="11" w15:restartNumberingAfterBreak="0">
+  <w:abstractNum w:abstractNumId="12" w15:restartNumberingAfterBreak="0">
     <w:nsid w:val="6B2F34B8"/>
     <w:multiLevelType w:val="hybridMultilevel"/>
     <w:tmpl w:val="4C0CEF68"/>
@@ -2722,7 +3078,7 @@
       </w:rPr>
     </w:lvl>
   </w:abstractNum>
-  <w:abstractNum w:abstractNumId="12" w15:restartNumberingAfterBreak="0">
+  <w:abstractNum w:abstractNumId="13" w15:restartNumberingAfterBreak="0">
     <w:nsid w:val="765A380B"/>
     <w:multiLevelType w:val="hybridMultilevel"/>
     <w:tmpl w:val="008AE6E4"/>
@@ -2835,7 +3191,7 @@
       </w:rPr>
     </w:lvl>
   </w:abstractNum>
-  <w:abstractNum w:abstractNumId="13" w15:restartNumberingAfterBreak="0">
+  <w:abstractNum w:abstractNumId="14" w15:restartNumberingAfterBreak="0">
     <w:nsid w:val="78843405"/>
     <w:multiLevelType w:val="hybridMultilevel"/>
     <w:tmpl w:val="D73219E8"/>
@@ -2948,7 +3304,7 @@
       </w:rPr>
     </w:lvl>
   </w:abstractNum>
-  <w:abstractNum w:abstractNumId="14" w15:restartNumberingAfterBreak="0">
+  <w:abstractNum w:abstractNumId="15" w15:restartNumberingAfterBreak="0">
     <w:nsid w:val="79BD256F"/>
     <w:multiLevelType w:val="hybridMultilevel"/>
     <w:tmpl w:val="3A04F49A"/>
@@ -3087,25 +3443,28 @@
     <w:abstractNumId w:val="7"/>
   </w:num>
   <w:num w:numId="9" w16cid:durableId="1172717497">
-    <w:abstractNumId w:val="14"/>
+    <w:abstractNumId w:val="15"/>
   </w:num>
   <w:num w:numId="10" w16cid:durableId="1499493052">
-    <w:abstractNumId w:val="12"/>
+    <w:abstractNumId w:val="13"/>
   </w:num>
   <w:num w:numId="11" w16cid:durableId="1963536894">
     <w:abstractNumId w:val="8"/>
   </w:num>
   <w:num w:numId="12" w16cid:durableId="671227587">
-    <w:abstractNumId w:val="9"/>
+    <w:abstractNumId w:val="10"/>
   </w:num>
   <w:num w:numId="13" w16cid:durableId="1198859822">
+    <w:abstractNumId w:val="12"/>
+  </w:num>
+  <w:num w:numId="14" w16cid:durableId="808090561">
+    <w:abstractNumId w:val="14"/>
+  </w:num>
+  <w:num w:numId="15" w16cid:durableId="1058091954">
     <w:abstractNumId w:val="11"/>
   </w:num>
-  <w:num w:numId="14" w16cid:durableId="808090561">
-    <w:abstractNumId w:val="13"/>
-  </w:num>
-  <w:num w:numId="15" w16cid:durableId="1058091954">
-    <w:abstractNumId w:val="10"/>
+  <w:num w:numId="16" w16cid:durableId="1958951974">
+    <w:abstractNumId w:val="9"/>
   </w:num>
 </w:numbering>
 </file>
@@ -3692,6 +4051,29 @@
       <w:contextualSpacing/>
     </w:pPr>
   </w:style>
+  <w:style w:type="character" w:styleId="Hyperlink">
+    <w:name w:val="Hyperlink"/>
+    <w:basedOn w:val="DefaultParagraphFont"/>
+    <w:uiPriority w:val="99"/>
+    <w:unhideWhenUsed/>
+    <w:rsid w:val="00463B58"/>
+    <w:rPr>
+      <w:color w:val="467886" w:themeColor="hyperlink"/>
+      <w:u w:val="single"/>
+    </w:rPr>
+  </w:style>
+  <w:style w:type="character" w:styleId="UnresolvedMention">
+    <w:name w:val="Unresolved Mention"/>
+    <w:basedOn w:val="DefaultParagraphFont"/>
+    <w:uiPriority w:val="99"/>
+    <w:semiHidden/>
+    <w:unhideWhenUsed/>
+    <w:rsid w:val="00463B58"/>
+    <w:rPr>
+      <w:color w:val="605E5C"/>
+      <w:shd w:val="clear" w:color="auto" w:fill="E1DFDD"/>
+    </w:rPr>
+  </w:style>
 </w:styles>
 </file>
 

</xml_diff>